<commit_message>
modified:   "Data/Ph\303\242n t\303\255ch thi\341\272\277t k\341\272\277 thu\341\272\255t to\303\241n.docx" 	modified:   "Data/Ph\306\260\306\241ng ph\303\241p s\341\273\221.docx" 	modified:   "Data/T\306\260 t\306\260\341\273\237ng H\341\273\223 Ch\303\255 Minh.docx" 	modified:   "Data/T\341\273\221i \306\260u ho\303\241 v\303\240 \341\273\251ng d\341\273\245ng.docx"
</commit_message>
<xml_diff>
--- a/Data/Phân tích thiết kế thuật toán.docx
+++ b/Data/Phân tích thiết kế thuật toán.docx
@@ -131,6 +131,7 @@
     </w:p>
     <w:p>
       <w:r>
+        <w:lastRenderedPageBreak/>
         <w:t>Câu 4: Thuật toán là</w:t>
       </w:r>
     </w:p>
@@ -250,6 +251,7 @@
     </w:p>
     <w:p>
       <w:r>
+        <w:lastRenderedPageBreak/>
         <w:t>Đáp án:</w:t>
       </w:r>
     </w:p>
@@ -369,6 +371,7 @@
     </w:p>
     <w:p>
       <w:r>
+        <w:lastRenderedPageBreak/>
         <w:t>A. Thời gian để thực hiện bước chuyển hình trạng đầu</w:t>
       </w:r>
     </w:p>
@@ -511,6 +514,7 @@
     </w:p>
     <w:p>
       <w:r>
+        <w:lastRenderedPageBreak/>
         <w:t>Câu 14: Với bài toán: Xác định giá trị lớn nhất trong dãy có n số nguyên X={x1, x2,…,xn}, n là số nguyên dương.Hãy xác định kích thước của bài toán theo quan niệm thứ nhất:</w:t>
       </w:r>
     </w:p>
@@ -895,6 +899,7 @@
         <w:pStyle w:val="ListParagraph"/>
       </w:pPr>
       <w:r>
+        <w:lastRenderedPageBreak/>
         <w:t>Output : Vị trí i mà xi = k</w:t>
       </w:r>
     </w:p>
@@ -1047,6 +1052,7 @@
     </w:p>
     <w:p>
       <w:r>
+        <w:lastRenderedPageBreak/>
         <w:t>Đáp án:</w:t>
       </w:r>
     </w:p>
@@ -1179,6 +1185,7 @@
         <w:rPr>
           <w:highlight w:val="green"/>
         </w:rPr>
+        <w:lastRenderedPageBreak/>
         <w:t>C. xi là số chẵn</w:t>
       </w:r>
     </w:p>
@@ -1315,6 +1322,7 @@
     </w:p>
     <w:p>
       <w:r>
+        <w:lastRenderedPageBreak/>
         <w:t>B. Xuất dãy số n phần tử x1, x2, …, xn</w:t>
       </w:r>
     </w:p>
@@ -1423,6 +1431,7 @@
     </w:p>
     <w:p>
       <w:r>
+        <w:lastRenderedPageBreak/>
         <w:t>ID: 6414</w:t>
       </w:r>
     </w:p>
@@ -1539,6 +1548,7 @@
         <w:rPr>
           <w:noProof/>
         </w:rPr>
+        <w:lastRenderedPageBreak/>
         <w:drawing>
           <wp:inline distT="0" distB="0" distL="0" distR="0" wp14:anchorId="4BAC92F1" wp14:editId="2317EB78">
             <wp:extent cx="4062730" cy="3295015"/>
@@ -1632,6 +1642,7 @@
         <w:rPr>
           <w:noProof/>
         </w:rPr>
+        <w:lastRenderedPageBreak/>
         <w:drawing>
           <wp:inline distT="0" distB="0" distL="0" distR="0" wp14:anchorId="43F46D88" wp14:editId="667EDFCD">
             <wp:extent cx="4391025" cy="4045585"/>
@@ -1735,6 +1746,7 @@
         <w:rPr>
           <w:noProof/>
         </w:rPr>
+        <w:lastRenderedPageBreak/>
         <w:drawing>
           <wp:inline distT="0" distB="0" distL="0" distR="0" wp14:anchorId="7BDBB084" wp14:editId="2DFDC781">
             <wp:extent cx="4873625" cy="3907790"/>
@@ -1929,6 +1941,7 @@
         <w:rPr>
           <w:rFonts w:eastAsia="Calibri" w:cs="Times New Roman"/>
         </w:rPr>
+        <w:lastRenderedPageBreak/>
         <w:t>D. Tăng tổng khi gặp số lẻ</w:t>
       </w:r>
     </w:p>
@@ -2285,6 +2298,7 @@
           <w:rFonts w:eastAsia="Calibri" w:cs="Times New Roman"/>
           <w:color w:val="EE0000"/>
         </w:rPr>
+        <w:lastRenderedPageBreak/>
         <w:t>A. Tính nghiệm x = -b/a</w:t>
       </w:r>
     </w:p>
@@ -2666,6 +2680,7 @@
           <w:rFonts w:eastAsia="Calibri" w:cs="Times New Roman"/>
           <w:color w:val="000000" w:themeColor="text1"/>
         </w:rPr>
+        <w:lastRenderedPageBreak/>
         <w:t>5.</w:t>
       </w:r>
       <w:r>
@@ -3422,6 +3437,7 @@
           <w:rFonts w:eastAsia="Calibri" w:cs="Times New Roman"/>
           <w:color w:val="000000" w:themeColor="text1"/>
         </w:rPr>
+        <w:lastRenderedPageBreak/>
         <w:t>A. Đúng</w:t>
       </w:r>
     </w:p>
@@ -3779,6 +3795,7 @@
         <w:rPr>
           <w:rFonts w:eastAsia="Calibri" w:cs="Times New Roman"/>
         </w:rPr>
+        <w:lastRenderedPageBreak/>
         <w:t>Câu 26: Khối hình thoi trong sơ đồ khối có 3 nhánh đi ra</w:t>
       </w:r>
     </w:p>
@@ -4128,6 +4145,7 @@
           <w:rFonts w:eastAsia="Calibri" w:cs="Times New Roman"/>
           <w:color w:val="000000" w:themeColor="text1"/>
         </w:rPr>
+        <w:lastRenderedPageBreak/>
         <w:t>A. Đúng</w:t>
       </w:r>
     </w:p>
@@ -4279,6 +4297,7 @@
         <w:rPr>
           <w:highlight w:val="green"/>
         </w:rPr>
+        <w:lastRenderedPageBreak/>
         <w:t>D. số ô nhớ cần để thực hiện một quá trình tính toán</w:t>
       </w:r>
     </w:p>
@@ -4408,6 +4427,7 @@
     </w:p>
     <w:p>
       <w:r>
+        <w:lastRenderedPageBreak/>
         <w:t>Đáp án:</w:t>
       </w:r>
     </w:p>
@@ -4867,6 +4887,7 @@
           <w:sz w:val="28"/>
           <w:szCs w:val="28"/>
         </w:rPr>
+        <w:lastRenderedPageBreak/>
         <w:t>C.</w:t>
       </w:r>
       <w:r>
@@ -5302,6 +5323,7 @@
     </w:p>
     <w:p>
       <w:r>
+        <w:lastRenderedPageBreak/>
         <w:t>C. Quy tắc cộng</w:t>
       </w:r>
     </w:p>
@@ -5519,6 +5541,7 @@
         </w:rPr>
       </w:pPr>
       <w:r>
+        <w:lastRenderedPageBreak/>
         <w:t xml:space="preserve">for (i=1 ; </w:t>
       </w:r>
       <w:r>
@@ -5719,6 +5742,7 @@
     </w:p>
     <w:p>
       <w:r>
+        <w:lastRenderedPageBreak/>
         <w:t>D. T(n)=max(f(n),g(n))</w:t>
       </w:r>
     </w:p>
@@ -5880,6 +5904,7 @@
         <w:rPr>
           <w:highlight w:val="green"/>
         </w:rPr>
+        <w:lastRenderedPageBreak/>
         <w:t>3. Tính thời gian thực hiện của A</w:t>
       </w:r>
     </w:p>
@@ -6049,6 +6074,7 @@
         </w:rPr>
       </w:pPr>
       <w:r>
+        <w:lastRenderedPageBreak/>
         <w:t>2. Tính thời gian thực hiện của C, C3</w:t>
       </w:r>
     </w:p>
@@ -6298,6 +6324,7 @@
         </w:rPr>
       </w:pPr>
       <w:r>
+        <w:lastRenderedPageBreak/>
         <w:t xml:space="preserve">p = p * x / i; </w:t>
       </w:r>
     </w:p>
@@ -6546,6 +6573,7 @@
         </w:rPr>
       </w:pPr>
       <w:r>
+        <w:lastRenderedPageBreak/>
         <w:t>Câu 25: Xác định độ phức tạp cho đoạn chương trình sau:</w:t>
       </w:r>
     </w:p>
@@ -6824,6 +6852,7 @@
         </w:rPr>
       </w:pPr>
       <w:r>
+        <w:lastRenderedPageBreak/>
         <w:t xml:space="preserve">int j = i; </w:t>
       </w:r>
     </w:p>
@@ -7085,6 +7114,7 @@
         </w:rPr>
       </w:pPr>
       <w:r>
+        <w:lastRenderedPageBreak/>
         <w:t>for (int j = 0; j</w:t>
       </w:r>
       <w:r>
@@ -7317,6 +7347,7 @@
         </w:rPr>
       </w:pPr>
       <w:r>
+        <w:lastRenderedPageBreak/>
         <w:t>void BS(int a[], int n) {</w:t>
       </w:r>
     </w:p>
@@ -7679,6 +7710,7 @@
           <w:sz w:val="28"/>
           <w:szCs w:val="28"/>
         </w:rPr>
+        <w:lastRenderedPageBreak/>
         <w:t xml:space="preserve">(copy đống bên dưới hoặc push file lên </w:t>
       </w:r>
       <w:r>
@@ -8088,6 +8120,7 @@
           <w:sz w:val="28"/>
           <w:szCs w:val="28"/>
         </w:rPr>
+        <w:lastRenderedPageBreak/>
         <w:t>ID: 7950</w:t>
       </w:r>
     </w:p>
@@ -8426,6 +8459,7 @@
           <w:sz w:val="28"/>
           <w:szCs w:val="28"/>
         </w:rPr>
+        <w:lastRenderedPageBreak/>
         <w:t>2.F(T(k)) là một đa thức của các T(k)</w:t>
       </w:r>
       <w:r>
@@ -9034,6 +9068,7 @@
           <w:sz w:val="28"/>
           <w:szCs w:val="28"/>
         </w:rPr>
+        <w:lastRenderedPageBreak/>
         <w:t>B. Trung bình cộng của các số từ 1 đến n</w:t>
       </w:r>
     </w:p>
@@ -9322,6 +9357,7 @@
           <w:sz w:val="28"/>
           <w:szCs w:val="28"/>
         </w:rPr>
+        <w:lastRenderedPageBreak/>
         <w:t>*C.</w:t>
       </w:r>
       <w:r>
@@ -9920,6 +9956,7 @@
           <w:sz w:val="28"/>
           <w:szCs w:val="28"/>
         </w:rPr>
+        <w:lastRenderedPageBreak/>
         <w:t>B. Tính hiệu của a và b</w:t>
       </w:r>
     </w:p>
@@ -11434,6 +11471,7 @@
           <w:sz w:val="28"/>
           <w:szCs w:val="28"/>
         </w:rPr>
+        <w:lastRenderedPageBreak/>
         <w:t>-----------------------------------------</w:t>
       </w:r>
     </w:p>
@@ -11781,6 +11819,7 @@
           <w:sz w:val="28"/>
           <w:szCs w:val="28"/>
         </w:rPr>
+        <w:lastRenderedPageBreak/>
         <w:drawing>
           <wp:inline distT="0" distB="0" distL="0" distR="0" wp14:anchorId="7BE2E294" wp14:editId="4A1B4CFD">
             <wp:extent cx="4686954" cy="1905266"/>
@@ -12142,6 +12181,7 @@
           <w:sz w:val="28"/>
           <w:szCs w:val="28"/>
         </w:rPr>
+        <w:lastRenderedPageBreak/>
         <w:drawing>
           <wp:inline distT="0" distB="0" distL="0" distR="0" wp14:anchorId="14655E41" wp14:editId="0FDD9D03">
             <wp:extent cx="5943005" cy="1276350"/>
@@ -12529,6 +12569,7 @@
           <w:sz w:val="28"/>
           <w:szCs w:val="28"/>
         </w:rPr>
+        <w:lastRenderedPageBreak/>
         <w:t>*C. O(nlogn)</w:t>
       </w:r>
     </w:p>
@@ -13005,6 +13046,7 @@
           <w:sz w:val="28"/>
           <w:szCs w:val="28"/>
         </w:rPr>
+        <w:lastRenderedPageBreak/>
         <w:drawing>
           <wp:inline distT="0" distB="0" distL="0" distR="0" wp14:anchorId="28A65EE8" wp14:editId="1193C5B2">
             <wp:extent cx="4877481" cy="590632"/>
@@ -13956,6 +13998,7 @@
           <w:sz w:val="28"/>
           <w:szCs w:val="28"/>
         </w:rPr>
+        <w:lastRenderedPageBreak/>
         <w:drawing>
           <wp:inline distT="0" distB="0" distL="0" distR="0" wp14:anchorId="20319AAC" wp14:editId="2A0782BD">
             <wp:extent cx="4892672" cy="1314450"/>
@@ -14396,6 +14439,7 @@
           <w:sz w:val="28"/>
           <w:szCs w:val="28"/>
         </w:rPr>
+        <w:lastRenderedPageBreak/>
         <w:t>*C. O(n^3)</w:t>
       </w:r>
     </w:p>
@@ -14782,6 +14826,7 @@
           <w:sz w:val="28"/>
           <w:szCs w:val="28"/>
         </w:rPr>
+        <w:lastRenderedPageBreak/>
         <w:t>ID: 7957</w:t>
       </w:r>
     </w:p>
@@ -15143,6 +15188,7 @@
           <w:sz w:val="28"/>
           <w:szCs w:val="28"/>
         </w:rPr>
+        <w:lastRenderedPageBreak/>
         <w:t xml:space="preserve">Câu </w:t>
       </w:r>
       <w:r>
@@ -16208,6 +16254,7 @@
           <w:sz w:val="28"/>
           <w:szCs w:val="28"/>
         </w:rPr>
+        <w:lastRenderedPageBreak/>
         <w:drawing>
           <wp:inline distT="0" distB="0" distL="0" distR="0" wp14:anchorId="786D6D31" wp14:editId="1902F26E">
             <wp:extent cx="5943600" cy="1875790"/>
@@ -16781,6 +16828,7 @@
           <w:sz w:val="28"/>
           <w:szCs w:val="28"/>
         </w:rPr>
+        <w:lastRenderedPageBreak/>
         <w:drawing>
           <wp:inline distT="0" distB="0" distL="0" distR="0" wp14:anchorId="211B22BB" wp14:editId="29101F53">
             <wp:extent cx="3867690" cy="2610214"/>
@@ -17405,6 +17453,7 @@
           <w:sz w:val="28"/>
           <w:szCs w:val="28"/>
         </w:rPr>
+        <w:lastRenderedPageBreak/>
         <w:drawing>
           <wp:inline distT="0" distB="0" distL="0" distR="0" wp14:anchorId="6A8E8040" wp14:editId="77DB13ED">
             <wp:extent cx="3896269" cy="2543530"/>
@@ -18158,6 +18207,7 @@
           <w:sz w:val="28"/>
           <w:szCs w:val="28"/>
         </w:rPr>
+        <w:lastRenderedPageBreak/>
         <w:drawing>
           <wp:inline distT="0" distB="0" distL="0" distR="0" wp14:anchorId="2A9874E4" wp14:editId="35C92A2B">
             <wp:extent cx="4477375" cy="2934109"/>
@@ -18557,6 +18607,7 @@
           <w:szCs w:val="23"/>
           <w14:ligatures w14:val="none"/>
         </w:rPr>
+        <w:lastRenderedPageBreak/>
         <w:t>     return bsearch(a, L, k-1, x); </w:t>
       </w:r>
     </w:p>
@@ -18880,6 +18931,7 @@
           <w:szCs w:val="28"/>
           <w:highlight w:val="green"/>
         </w:rPr>
+        <w:lastRenderedPageBreak/>
         <w:t>D. (8, 2, 3); O(n3logn)</w:t>
       </w:r>
     </w:p>
@@ -19464,6 +19516,7 @@
         <w:rPr>
           <w:lang w:val="vi-VN"/>
         </w:rPr>
+        <w:lastRenderedPageBreak/>
         <w:t>ID: 15287</w:t>
       </w:r>
     </w:p>
@@ -19795,6 +19848,7 @@
           <w:highlight w:val="green"/>
           <w:lang w:val="vi-VN"/>
         </w:rPr>
+        <w:lastRenderedPageBreak/>
         <w:t>B. thuật toán mà tại mỗi bước, có nhiều lựa chọn có thể thực hiện thay vì một lựa chọn duy nhất</w:t>
       </w:r>
     </w:p>
@@ -20110,6 +20164,7 @@
         <w:rPr>
           <w:lang w:val="vi-VN"/>
         </w:rPr>
+        <w:lastRenderedPageBreak/>
         <w:t>ID: 15304</w:t>
       </w:r>
     </w:p>
@@ -20429,6 +20484,7 @@
         <w:rPr>
           <w:lang w:val="vi-VN"/>
         </w:rPr>
+        <w:lastRenderedPageBreak/>
         <w:t>4. if (N%i = =0)</w:t>
       </w:r>
     </w:p>
@@ -20702,6 +20758,7 @@
         <w:rPr>
           <w:noProof/>
         </w:rPr>
+        <w:lastRenderedPageBreak/>
         <w:drawing>
           <wp:inline distT="0" distB="0" distL="0" distR="0" wp14:anchorId="1D8E081D" wp14:editId="424893C9">
             <wp:extent cx="4010025" cy="695325"/>
@@ -21018,6 +21075,7 @@
         <w:rPr>
           <w:lang w:val="vi-VN"/>
         </w:rPr>
+        <w:lastRenderedPageBreak/>
         <w:t>B. Lời giải của nó có thể tìm thấy trong thời gian đa thức</w:t>
       </w:r>
     </w:p>
@@ -21334,6 +21392,7 @@
         <w:rPr>
           <w:lang w:val="vi-VN"/>
         </w:rPr>
+        <w:lastRenderedPageBreak/>
         <w:t>ID: 15328</w:t>
       </w:r>
     </w:p>
@@ -21650,6 +21709,7 @@
         <w:rPr>
           <w:lang w:val="vi-VN"/>
         </w:rPr>
+        <w:lastRenderedPageBreak/>
         <w:t>A. Thuật toán trên máy xử lý thuật toán bằng ngôn ngữ tựa ALGOL tương ứng không là đa thức</w:t>
       </w:r>
     </w:p>
@@ -21942,6 +22002,7 @@
         <w:rPr>
           <w:lang w:val="vi-VN"/>
         </w:rPr>
+        <w:lastRenderedPageBreak/>
         <w:t>B. NP</w:t>
       </w:r>
     </w:p>
@@ -22273,6 +22334,7 @@
         <w:rPr>
           <w:lang w:val="vi-VN"/>
         </w:rPr>
+        <w:lastRenderedPageBreak/>
         <w:t>Câu 30: Bài toán “xác định một số nguyên dương N có phải là số nguyên tố hay không” Có thuộc lớp P ?</w:t>
       </w:r>
     </w:p>
@@ -22736,6 +22798,7 @@
         <w:rPr>
           <w:lang w:val="vi-VN"/>
         </w:rPr>
+        <w:lastRenderedPageBreak/>
         <w:t>Phương pháp nào thường dùng để giải bài toán NP trong thực tế?</w:t>
       </w:r>
     </w:p>
@@ -23070,6 +23133,7 @@
         <w:rPr>
           <w:lang w:val="vi-VN"/>
         </w:rPr>
+        <w:lastRenderedPageBreak/>
         <w:t>D. Chỉ có thể giải bằng thuật toán không đơn định</w:t>
       </w:r>
     </w:p>
@@ -23398,6 +23462,7 @@
           <w:highlight w:val="green"/>
           <w:lang w:val="vi-VN"/>
         </w:rPr>
+        <w:lastRenderedPageBreak/>
         <w:t>C. Sắp xếp và tìm kiếm tuyến tính là bài toán lớp P</w:t>
       </w:r>
     </w:p>
@@ -23590,6 +23655,7 @@
     </w:p>
     <w:p>
       <w:r>
+        <w:lastRenderedPageBreak/>
         <w:t>B. bài toán A “khó bằng” bài toán B</w:t>
       </w:r>
     </w:p>
@@ -23734,6 +23800,7 @@
     </w:p>
     <w:p>
       <w:r>
+        <w:lastRenderedPageBreak/>
         <w:t>Câu 6: Bài toán A được gọi là NP-Hard (NP- khó) nếu:</w:t>
       </w:r>
     </w:p>
@@ -23863,6 +23930,7 @@
     </w:p>
     <w:p>
       <w:r>
+        <w:lastRenderedPageBreak/>
         <w:t>Đáp án:</w:t>
       </w:r>
     </w:p>
@@ -24047,6 +24115,7 @@
     </w:p>
     <w:p>
       <w:r>
+        <w:lastRenderedPageBreak/>
         <w:t>A.</w:t>
       </w:r>
       <w:r>
@@ -24570,6 +24639,7 @@
     </w:p>
     <w:p>
       <w:r>
+        <w:lastRenderedPageBreak/>
         <w:t>A.</w:t>
       </w:r>
       <w:r>
@@ -24879,6 +24949,7 @@
     </w:p>
     <w:p>
       <w:r>
+        <w:lastRenderedPageBreak/>
         <w:t xml:space="preserve">Câu 17: </w:t>
       </w:r>
       <w:r>
@@ -25083,6 +25154,7 @@
     </w:p>
     <w:p>
       <w:r>
+        <w:lastRenderedPageBreak/>
         <w:t>Câu 19: Bài toán nào sau đây thuộc lớp NP nhưng không phải NPC:</w:t>
       </w:r>
     </w:p>
@@ -25228,6 +25300,7 @@
     </w:p>
     <w:p>
       <w:r>
+        <w:lastRenderedPageBreak/>
         <w:t>B. Bài toán A không thuộc lớp NP</w:t>
       </w:r>
     </w:p>
@@ -25391,6 +25464,7 @@
     </w:p>
     <w:p>
       <w:r>
+        <w:lastRenderedPageBreak/>
         <w:t>Đáp án:</w:t>
       </w:r>
     </w:p>
@@ -25556,6 +25630,7 @@
     </w:p>
     <w:p>
       <w:r>
+        <w:lastRenderedPageBreak/>
         <w:t>ID: 16895</w:t>
       </w:r>
     </w:p>
@@ -26207,6 +26282,7 @@
         <w:rPr>
           <w:lang w:val="vi-VN"/>
         </w:rPr>
+        <w:lastRenderedPageBreak/>
         <w:t>Câu 11</w:t>
       </w:r>
     </w:p>
@@ -26528,6 +26604,7 @@
           <w:highlight w:val="green"/>
           <w:lang w:val="vi-VN"/>
         </w:rPr>
+        <w:lastRenderedPageBreak/>
         <w:t>B. Tìm một bài toán NPC có thể quy dẫn về nó</w:t>
       </w:r>
     </w:p>
@@ -26717,6 +26794,7 @@
     </w:p>
     <w:p>
       <w:r>
+        <w:lastRenderedPageBreak/>
         <w:t>Đáp án:</w:t>
       </w:r>
     </w:p>
@@ -26826,6 +26904,7 @@
     </w:p>
     <w:p>
       <w:r>
+        <w:lastRenderedPageBreak/>
         <w:t>Câu 5: Bước tổng hợp trong kỹ thuật chia để trị có ý nghĩa là:</w:t>
       </w:r>
     </w:p>
@@ -26961,6 +27040,7 @@
         <w:rPr>
           <w:highlight w:val="green"/>
         </w:rPr>
+        <w:lastRenderedPageBreak/>
         <w:t>A. Có thể giải quyết bằng cách chia nhỏ bài toán ban đầu ra thành các bài toán con và giải quyết các bài toán con này. Sau đó lời giải của các bài toán con được tổng hợp lại thành lời giải cho bài toán ban đầu.</w:t>
       </w:r>
     </w:p>
@@ -27084,6 +27164,7 @@
         <w:rPr>
           <w:highlight w:val="green"/>
         </w:rPr>
+        <w:lastRenderedPageBreak/>
         <w:t>A. Sắp xếp một danh sách có độ dài bằng 1</w:t>
       </w:r>
     </w:p>
@@ -27227,6 +27308,7 @@
     </w:p>
     <w:p>
       <w:r>
+        <w:lastRenderedPageBreak/>
         <w:t>ID: 16535</w:t>
       </w:r>
     </w:p>
@@ -27308,6 +27390,7 @@
     </w:p>
     <w:p>
       <w:r>
+        <w:lastRenderedPageBreak/>
         <w:t xml:space="preserve">Câu 17: </w:t>
       </w:r>
       <w:r>
@@ -27431,6 +27514,7 @@
     </w:p>
     <w:p>
       <w:r>
+        <w:lastRenderedPageBreak/>
         <w:t>Câu 20: Với bài toán xếp lịch thi đấu thể thao khi sử dụng kỹ thuật “chia để trị” , quá trình phân chia thể hiện:</w:t>
       </w:r>
     </w:p>
@@ -27530,6 +27614,7 @@
     </w:p>
     <w:p>
       <w:r>
+        <w:lastRenderedPageBreak/>
         <w:t>B. - Tìm phần tử ở giữa dãy- So sánh x với phần tử ở giữa dãy - Nếu bằng nhau thì trả về vị trí giữa - Nếu x nhỏ hơn thì tìm ở nửa bên phải - Nếu x lớn hơn thì tìm ở nửa bên trái- Trả về giá trị 0 (nếu không tìm thấy)</w:t>
       </w:r>
     </w:p>
@@ -27700,6 +27785,7 @@
     </w:p>
     <w:p>
       <w:r>
+        <w:lastRenderedPageBreak/>
         <w:t xml:space="preserve">Câu 25: </w:t>
       </w:r>
       <w:r>
@@ -27979,6 +28065,7 @@
     </w:p>
     <w:p>
       <w:r>
+        <w:lastRenderedPageBreak/>
         <w:t>Đáp án:</w:t>
       </w:r>
     </w:p>
@@ -28273,6 +28360,7 @@
     </w:p>
     <w:p>
       <w:r>
+        <w:lastRenderedPageBreak/>
         <w:t>D. Chia đôi dãy, tìm max1 của nửa đầu dãy, tìm max2 của nửa cuối dãy, sau đó kết luận giá trị trung bình của max1 và max2 là max của dãy.</w:t>
       </w:r>
     </w:p>
@@ -28374,6 +28462,7 @@
         </w:rPr>
       </w:pPr>
       <w:r>
+        <w:lastRenderedPageBreak/>
         <w:t>KT2</w:t>
       </w:r>
     </w:p>
@@ -29039,6 +29128,7 @@
         <w:rPr>
           <w:lang w:val="vi-VN"/>
         </w:rPr>
+        <w:lastRenderedPageBreak/>
         <w:t>c</w:t>
       </w:r>
       <w:r>
@@ -29462,6 +29552,7 @@
         <w:rPr>
           <w:lang w:val="vi-VN"/>
         </w:rPr>
+        <w:lastRenderedPageBreak/>
         <w:t>Câu hỏi: Chọn 2 phương án đúng về việc lặp và sử dụng phương trình đệ quy.</w:t>
       </w:r>
     </w:p>
@@ -29745,6 +29836,7 @@
         <w:rPr>
           <w:lang w:val="vi-VN"/>
         </w:rPr>
+        <w:lastRenderedPageBreak/>
         <w:t>Câu 24</w:t>
       </w:r>
     </w:p>
@@ -29993,6 +30085,7 @@
         </w:rPr>
       </w:pPr>
       <w:r>
+        <w:lastRenderedPageBreak/>
         <w:t>Trong mô hình nhân số nguyên cải tiến (thuật toán Strassen), mục đích chính là gì?</w:t>
       </w:r>
     </w:p>
@@ -30227,6 +30320,7 @@
           <w:b/>
           <w:bCs/>
         </w:rPr>
+        <w:lastRenderedPageBreak/>
         <w:t>Câu 12:</w:t>
       </w:r>
       <w:r>
@@ -30355,48 +30449,48 @@
     </w:p>
     <w:p>
       <w:r>
+        <w:t>B. Xây dựng dần các thành phần của cấu hình (nghiệm) bằng cách chọn tất cả các khả năng đề cử.</w:t>
+      </w:r>
+    </w:p>
+    <w:p>
+      <w:r>
+        <w:t>C. Xây dựng dần các thành phần của cấu hình (nghiệm) bằng cách chọn một số các khả năng đề cử.</w:t>
+      </w:r>
+    </w:p>
+    <w:p>
+      <w:pPr>
+        <w:rPr>
+          <w:highlight w:val="green"/>
+        </w:rPr>
+      </w:pPr>
+      <w:r>
+        <w:rPr>
+          <w:highlight w:val="green"/>
+        </w:rPr>
+        <w:t>D. Xây dựng dần các thành phần của cấu hình (nghiệm) bằng cách thử tất cả các khả năng thoả mãn một số ràng buộc nào đó.</w:t>
+      </w:r>
+    </w:p>
+    <w:p>
+      <w:r>
+        <w:t>ID: 17157</w:t>
+      </w:r>
+    </w:p>
+    <w:p>
+      <w:r>
+        <w:t>Câu 2: Kỹ thuật quay lui dùng để giải bài toán:</w:t>
+      </w:r>
+    </w:p>
+    <w:p>
+      <w:r>
+        <w:t>Đáp án:</w:t>
+      </w:r>
+    </w:p>
+    <w:p>
+      <w:r>
+        <w:rPr>
+          <w:highlight w:val="green"/>
+        </w:rPr>
         <w:lastRenderedPageBreak/>
-        <w:t>B. Xây dựng dần các thành phần của cấu hình (nghiệm) bằng cách chọn tất cả các khả năng đề cử.</w:t>
-      </w:r>
-    </w:p>
-    <w:p>
-      <w:r>
-        <w:t>C. Xây dựng dần các thành phần của cấu hình (nghiệm) bằng cách chọn một số các khả năng đề cử.</w:t>
-      </w:r>
-    </w:p>
-    <w:p>
-      <w:pPr>
-        <w:rPr>
-          <w:highlight w:val="green"/>
-        </w:rPr>
-      </w:pPr>
-      <w:r>
-        <w:rPr>
-          <w:highlight w:val="green"/>
-        </w:rPr>
-        <w:t>D. Xây dựng dần các thành phần của cấu hình (nghiệm) bằng cách thử tất cả các khả năng thoả mãn một số ràng buộc nào đó.</w:t>
-      </w:r>
-    </w:p>
-    <w:p>
-      <w:r>
-        <w:t>ID: 17157</w:t>
-      </w:r>
-    </w:p>
-    <w:p>
-      <w:r>
-        <w:t>Câu 2: Kỹ thuật quay lui dùng để giải bài toán:</w:t>
-      </w:r>
-    </w:p>
-    <w:p>
-      <w:r>
-        <w:t>Đáp án:</w:t>
-      </w:r>
-    </w:p>
-    <w:p>
-      <w:r>
-        <w:rPr>
-          <w:highlight w:val="green"/>
-        </w:rPr>
         <w:t>A. Liệt kê các cấu hình</w:t>
       </w:r>
     </w:p>
@@ -30598,46 +30692,46 @@
         <w:rPr>
           <w:highlight w:val="green"/>
         </w:rPr>
+        <w:t>B. Quay lui</w:t>
+      </w:r>
+    </w:p>
+    <w:p>
+      <w:r>
+        <w:t>C. Nhánh cận</w:t>
+      </w:r>
+    </w:p>
+    <w:p>
+      <w:r>
+        <w:t>D. Quy hoạch động</w:t>
+      </w:r>
+    </w:p>
+    <w:p>
+      <w:r>
+        <w:t>ID: 17159</w:t>
+      </w:r>
+    </w:p>
+    <w:p>
+      <w:r>
+        <w:t xml:space="preserve">Câu 4: </w:t>
+      </w:r>
+      <w:r>
+        <w:t>Đánh giá đúng về  kỹ thuật nhánh cận:</w:t>
+      </w:r>
+    </w:p>
+    <w:p/>
+    <w:p>
+      <w:r>
+        <w:t>Đáp án:</w:t>
+      </w:r>
+    </w:p>
+    <w:p>
+      <w:r>
+        <w:t>A. Nhánh cận là kỹ thuật độc lập với kỹ thuật quay lui</w:t>
+      </w:r>
+    </w:p>
+    <w:p>
+      <w:r>
         <w:lastRenderedPageBreak/>
-        <w:t>B. Quay lui</w:t>
-      </w:r>
-    </w:p>
-    <w:p>
-      <w:r>
-        <w:t>C. Nhánh cận</w:t>
-      </w:r>
-    </w:p>
-    <w:p>
-      <w:r>
-        <w:t>D. Quy hoạch động</w:t>
-      </w:r>
-    </w:p>
-    <w:p>
-      <w:r>
-        <w:t>ID: 17159</w:t>
-      </w:r>
-    </w:p>
-    <w:p>
-      <w:r>
-        <w:t xml:space="preserve">Câu 4: </w:t>
-      </w:r>
-      <w:r>
-        <w:t>Đánh giá đúng về  kỹ thuật nhánh cận:</w:t>
-      </w:r>
-    </w:p>
-    <w:p/>
-    <w:p>
-      <w:r>
-        <w:t>Đáp án:</w:t>
-      </w:r>
-    </w:p>
-    <w:p>
-      <w:r>
-        <w:t>A. Nhánh cận là kỹ thuật độc lập với kỹ thuật quay lui</w:t>
-      </w:r>
-    </w:p>
-    <w:p>
-      <w:r>
         <w:t>B. Nhánh cận là kỹ thuật sinh ra kỹ thuật quay lui</w:t>
       </w:r>
     </w:p>
@@ -31055,7 +31149,6 @@
         <w:rPr>
           <w:lang w:val="fr-FR"/>
         </w:rPr>
-        <w:lastRenderedPageBreak/>
         <w:t>2.Tiến hành xây dựng thành phần thứ i của cấu hình </w:t>
       </w:r>
       <w:r>
@@ -31182,6 +31275,7 @@
     <w:p/>
     <w:p>
       <w:r>
+        <w:lastRenderedPageBreak/>
         <w:t xml:space="preserve">C. </w:t>
       </w:r>
       <w:r>
@@ -31558,7 +31652,6 @@
     <w:p/>
     <w:p>
       <w:r>
-        <w:lastRenderedPageBreak/>
         <w:t>ID: 17174</w:t>
       </w:r>
     </w:p>
@@ -31662,6 +31755,7 @@
     </w:p>
     <w:p>
       <w:r>
+        <w:lastRenderedPageBreak/>
         <w:t>D. {00, 11}</w:t>
       </w:r>
     </w:p>
@@ -31804,50 +31898,50 @@
     </w:p>
     <w:p>
       <w:r>
+        <w:t>ID: 17178</w:t>
+      </w:r>
+    </w:p>
+    <w:p>
+      <w:r>
+        <w:t>Câu 9: Sử dụng kỹ thuật quay lui liệt kê các hoán vị x=(x1, x2, …, xn) của n số tự nhiên {1,2,…n}, điều kiện chấp nhận giá trị đề cử j (j=1..n) khi xây dựng thành phần xi (i=1..n) là:</w:t>
+      </w:r>
+    </w:p>
+    <w:p>
+      <w:r>
+        <w:t>Đáp án:</w:t>
+      </w:r>
+    </w:p>
+    <w:p>
+      <w:r>
+        <w:t>A. Không có điều kiện chấp nhận</w:t>
+      </w:r>
+    </w:p>
+    <w:p>
+      <w:pPr>
+        <w:rPr>
+          <w:highlight w:val="green"/>
+        </w:rPr>
+      </w:pPr>
+      <w:r>
+        <w:rPr>
+          <w:highlight w:val="green"/>
+        </w:rPr>
+        <w:t>B. Là giá trị còn tự do (chưa được sử dụng)</w:t>
+      </w:r>
+    </w:p>
+    <w:p>
+      <w:r>
+        <w:t>C. Là giá trị 1</w:t>
+      </w:r>
+    </w:p>
+    <w:p>
+      <w:r>
+        <w:t>D. Là giá trị n</w:t>
+      </w:r>
+    </w:p>
+    <w:p>
+      <w:r>
         <w:lastRenderedPageBreak/>
-        <w:t>ID: 17178</w:t>
-      </w:r>
-    </w:p>
-    <w:p>
-      <w:r>
-        <w:t>Câu 9: Sử dụng kỹ thuật quay lui liệt kê các hoán vị x=(x1, x2, …, xn) của n số tự nhiên {1,2,…n}, điều kiện chấp nhận giá trị đề cử j (j=1..n) khi xây dựng thành phần xi (i=1..n) là:</w:t>
-      </w:r>
-    </w:p>
-    <w:p>
-      <w:r>
-        <w:t>Đáp án:</w:t>
-      </w:r>
-    </w:p>
-    <w:p>
-      <w:r>
-        <w:t>A. Không có điều kiện chấp nhận</w:t>
-      </w:r>
-    </w:p>
-    <w:p>
-      <w:pPr>
-        <w:rPr>
-          <w:highlight w:val="green"/>
-        </w:rPr>
-      </w:pPr>
-      <w:r>
-        <w:rPr>
-          <w:highlight w:val="green"/>
-        </w:rPr>
-        <w:t>B. Là giá trị còn tự do (chưa được sử dụng)</w:t>
-      </w:r>
-    </w:p>
-    <w:p>
-      <w:r>
-        <w:t>C. Là giá trị 1</w:t>
-      </w:r>
-    </w:p>
-    <w:p>
-      <w:r>
-        <w:t>D. Là giá trị n</w:t>
-      </w:r>
-    </w:p>
-    <w:p>
-      <w:r>
         <w:t>ID: 17179</w:t>
       </w:r>
     </w:p>
@@ -32156,7 +32250,6 @@
     </w:p>
     <w:p>
       <w:r>
-        <w:lastRenderedPageBreak/>
         <w:t>ID: 17181</w:t>
       </w:r>
     </w:p>
@@ -32310,6 +32403,7 @@
     </w:p>
     <w:p>
       <w:r>
+        <w:lastRenderedPageBreak/>
         <w:t>C.</w:t>
       </w:r>
       <w:r>
@@ -32712,7 +32806,6 @@
     </w:p>
     <w:p>
       <w:r>
-        <w:lastRenderedPageBreak/>
         <w:t>B.</w:t>
       </w:r>
       <w:r>
@@ -32866,6 +32959,7 @@
     </w:p>
     <w:p>
       <w:r>
+        <w:lastRenderedPageBreak/>
         <w:t>ID: 17184</w:t>
       </w:r>
     </w:p>
@@ -33105,7 +33199,6 @@
     </w:p>
     <w:p>
       <w:r>
-        <w:lastRenderedPageBreak/>
         <w:t>Đáp án:</w:t>
       </w:r>
     </w:p>
@@ -33325,6 +33418,7 @@
     </w:p>
     <w:p>
       <w:r>
+        <w:lastRenderedPageBreak/>
         <w:t>Câu 17: Khi giải quyết bài toán chiếc ba lô giá trị nguyên (B là trọng lượng của chiếc ba lô) bằng kỹ thuật nhánh cận thì cần sắp xếp các đồ vật thõa mãn điều kiện:</w:t>
       </w:r>
     </w:p>
@@ -33610,7 +33704,6 @@
     </w:p>
     <w:p>
       <w:r>
-        <w:lastRenderedPageBreak/>
         <w:t>B.</w:t>
       </w:r>
       <w:r>
@@ -33784,6 +33877,7 @@
     </w:p>
     <w:p>
       <w:r>
+        <w:lastRenderedPageBreak/>
         <w:t xml:space="preserve">Câu 19: </w:t>
       </w:r>
       <w:r>
@@ -34013,7 +34107,6 @@
     </w:p>
     <w:p>
       <w:r>
-        <w:lastRenderedPageBreak/>
         <w:t>A. 0</w:t>
       </w:r>
     </w:p>
@@ -34141,6 +34234,7 @@
         </w:rPr>
       </w:pPr>
       <w:r>
+        <w:lastRenderedPageBreak/>
         <w:t>Câu 21:</w:t>
       </w:r>
       <w:r>
@@ -34307,32 +34401,32 @@
         <w:rPr>
           <w:highlight w:val="green"/>
         </w:rPr>
+        <w:t>B. {0, 1}</w:t>
+      </w:r>
+    </w:p>
+    <w:p>
+      <w:r>
+        <w:t>C. {0, 1, 2}</w:t>
+      </w:r>
+    </w:p>
+    <w:p>
+      <w:r>
+        <w:t>D. {0, 1, 2, 3}</w:t>
+      </w:r>
+    </w:p>
+    <w:p>
+      <w:r>
+        <w:t>ID: 17329</w:t>
+      </w:r>
+    </w:p>
+    <w:p>
+      <w:pPr>
+        <w:rPr>
+          <w:lang w:val="vi-VN"/>
+        </w:rPr>
+      </w:pPr>
+      <w:r>
         <w:lastRenderedPageBreak/>
-        <w:t>B. {0, 1}</w:t>
-      </w:r>
-    </w:p>
-    <w:p>
-      <w:r>
-        <w:t>C. {0, 1, 2}</w:t>
-      </w:r>
-    </w:p>
-    <w:p>
-      <w:r>
-        <w:t>D. {0, 1, 2, 3}</w:t>
-      </w:r>
-    </w:p>
-    <w:p>
-      <w:r>
-        <w:t>ID: 17329</w:t>
-      </w:r>
-    </w:p>
-    <w:p>
-      <w:pPr>
-        <w:rPr>
-          <w:lang w:val="vi-VN"/>
-        </w:rPr>
-      </w:pPr>
-      <w:r>
         <w:t>Câu 23:</w:t>
       </w:r>
       <w:r>
@@ -34519,17 +34613,17 @@
     </w:p>
     <w:p>
       <w:r>
+        <w:t>ID: 17342</w:t>
+      </w:r>
+    </w:p>
+    <w:p>
+      <w:pPr>
+        <w:rPr>
+          <w:lang w:val="vi-VN"/>
+        </w:rPr>
+      </w:pPr>
+      <w:r>
         <w:lastRenderedPageBreak/>
-        <w:t>ID: 17342</w:t>
-      </w:r>
-    </w:p>
-    <w:p>
-      <w:pPr>
-        <w:rPr>
-          <w:lang w:val="vi-VN"/>
-        </w:rPr>
-      </w:pPr>
-      <w:r>
         <w:t>Câu 25:</w:t>
       </w:r>
       <w:r>
@@ -34711,12 +34805,12 @@
     </w:p>
     <w:p>
       <w:r>
+        <w:t>D. (5; 8)</w:t>
+      </w:r>
+    </w:p>
+    <w:p>
+      <w:r>
         <w:lastRenderedPageBreak/>
-        <w:t>D. (5; 8)</w:t>
-      </w:r>
-    </w:p>
-    <w:p>
-      <w:r>
         <w:t>ID: 17351</w:t>
       </w:r>
     </w:p>
@@ -34893,12 +34987,12 @@
     </w:p>
     <w:p>
       <w:r>
+        <w:t>B. (6; 8)</w:t>
+      </w:r>
+    </w:p>
+    <w:p>
+      <w:r>
         <w:lastRenderedPageBreak/>
-        <w:t>B. (6; 8)</w:t>
-      </w:r>
-    </w:p>
-    <w:p>
-      <w:r>
         <w:t>C. (6; 9)</w:t>
       </w:r>
     </w:p>
@@ -35008,6 +35102,764 @@
       </w:pPr>
       <w:r>
         <w:t>D. (9; 15)</w:t>
+      </w:r>
+    </w:p>
+    <w:p>
+      <w:pPr>
+        <w:rPr>
+          <w:lang w:val="vi-VN"/>
+        </w:rPr>
+      </w:pPr>
+    </w:p>
+    <w:p>
+      <w:pPr>
+        <w:pStyle w:val="Heading1"/>
+        <w:rPr>
+          <w:lang w:val="vi-VN"/>
+        </w:rPr>
+      </w:pPr>
+      <w:r>
+        <w:rPr>
+          <w:lang w:val="vi-VN"/>
+        </w:rPr>
+        <w:t>Warmup W7</w:t>
+      </w:r>
+    </w:p>
+    <w:p>
+      <w:pPr>
+        <w:rPr>
+          <w:lang w:val="vi-VN"/>
+        </w:rPr>
+      </w:pPr>
+      <w:r>
+        <w:rPr>
+          <w:lang w:val="vi-VN"/>
+        </w:rPr>
+        <w:t>Câu 13</w:t>
+      </w:r>
+    </w:p>
+    <w:p>
+      <w:pPr>
+        <w:rPr>
+          <w:lang w:val="vi-VN"/>
+        </w:rPr>
+      </w:pPr>
+      <w:r>
+        <w:rPr>
+          <w:lang w:val="vi-VN"/>
+        </w:rPr>
+        <w:t>Hàm đánh giá g(x) trong nhánh cận có vai trò gì?</w:t>
+      </w:r>
+    </w:p>
+    <w:p>
+      <w:pPr>
+        <w:rPr>
+          <w:lang w:val="vi-VN"/>
+        </w:rPr>
+      </w:pPr>
+      <w:r>
+        <w:rPr>
+          <w:lang w:val="vi-VN"/>
+        </w:rPr>
+        <w:t>(Chọn 2 phương án đúng)</w:t>
+      </w:r>
+    </w:p>
+    <w:p>
+      <w:pPr>
+        <w:rPr>
+          <w:lang w:val="vi-VN"/>
+        </w:rPr>
+      </w:pPr>
+      <w:r>
+        <w:rPr>
+          <w:highlight w:val="green"/>
+          <w:lang w:val="vi-VN"/>
+        </w:rPr>
+        <w:t>A. Hỗ trợ sắp xếp thứ tự mở rộng nhánh</w:t>
+      </w:r>
+    </w:p>
+    <w:p>
+      <w:pPr>
+        <w:rPr>
+          <w:lang w:val="vi-VN"/>
+        </w:rPr>
+      </w:pPr>
+      <w:r>
+        <w:rPr>
+          <w:highlight w:val="green"/>
+          <w:lang w:val="vi-VN"/>
+        </w:rPr>
+        <w:t>B. Giúp xác định nhánh nào có khả năng chứa lời giải tốt</w:t>
+      </w:r>
+    </w:p>
+    <w:p>
+      <w:pPr>
+        <w:rPr>
+          <w:lang w:val="vi-VN"/>
+        </w:rPr>
+      </w:pPr>
+      <w:r>
+        <w:rPr>
+          <w:lang w:val="vi-VN"/>
+        </w:rPr>
+        <w:t>C. Để xác định hàm mục tiêu</w:t>
+      </w:r>
+    </w:p>
+    <w:p>
+      <w:pPr>
+        <w:rPr>
+          <w:lang w:val="vi-VN"/>
+        </w:rPr>
+      </w:pPr>
+      <w:r>
+        <w:rPr>
+          <w:lang w:val="vi-VN"/>
+        </w:rPr>
+        <w:t>D. Không cần liên quan đến hàm mục tiêu</w:t>
+      </w:r>
+    </w:p>
+    <w:p>
+      <w:pPr>
+        <w:rPr>
+          <w:lang w:val="vi-VN"/>
+        </w:rPr>
+      </w:pPr>
+      <w:r>
+        <w:rPr>
+          <w:lang w:val="vi-VN"/>
+        </w:rPr>
+        <w:lastRenderedPageBreak/>
+        <w:t>Câu 14</w:t>
+      </w:r>
+    </w:p>
+    <w:p>
+      <w:pPr>
+        <w:rPr>
+          <w:lang w:val="vi-VN"/>
+        </w:rPr>
+      </w:pPr>
+      <w:r>
+        <w:rPr>
+          <w:lang w:val="vi-VN"/>
+        </w:rPr>
+        <w:t>Trong bài toán TSP với nhánh cận, ta dùng cận dưới g(x) để:</w:t>
+      </w:r>
+    </w:p>
+    <w:p>
+      <w:pPr>
+        <w:rPr>
+          <w:lang w:val="vi-VN"/>
+        </w:rPr>
+      </w:pPr>
+      <w:r>
+        <w:rPr>
+          <w:lang w:val="vi-VN"/>
+        </w:rPr>
+        <w:t>(Chọn 2 phương án đúng)</w:t>
+      </w:r>
+    </w:p>
+    <w:p>
+      <w:pPr>
+        <w:rPr>
+          <w:lang w:val="vi-VN"/>
+        </w:rPr>
+      </w:pPr>
+    </w:p>
+    <w:p>
+      <w:pPr>
+        <w:rPr>
+          <w:lang w:val="vi-VN"/>
+        </w:rPr>
+      </w:pPr>
+      <w:r>
+        <w:rPr>
+          <w:highlight w:val="green"/>
+          <w:lang w:val="vi-VN"/>
+        </w:rPr>
+        <w:t>A. Ưu tiên nhánh có tổng chi phí tạm thời nhỏ nhất</w:t>
+      </w:r>
+    </w:p>
+    <w:p>
+      <w:pPr>
+        <w:rPr>
+          <w:lang w:val="vi-VN"/>
+        </w:rPr>
+      </w:pPr>
+      <w:r>
+        <w:rPr>
+          <w:lang w:val="vi-VN"/>
+        </w:rPr>
+        <w:t>B. Lựa chọn hành trình ngắn nhất ngay lập tức</w:t>
+      </w:r>
+    </w:p>
+    <w:p>
+      <w:pPr>
+        <w:rPr>
+          <w:lang w:val="vi-VN"/>
+        </w:rPr>
+      </w:pPr>
+      <w:r>
+        <w:rPr>
+          <w:highlight w:val="green"/>
+          <w:lang w:val="vi-VN"/>
+        </w:rPr>
+        <w:t>C. Cắt bỏ các nhánh có chi phí không thể tối ưu</w:t>
+      </w:r>
+    </w:p>
+    <w:p>
+      <w:pPr>
+        <w:rPr>
+          <w:lang w:val="vi-VN"/>
+        </w:rPr>
+      </w:pPr>
+      <w:r>
+        <w:rPr>
+          <w:lang w:val="vi-VN"/>
+        </w:rPr>
+        <w:t>D. Tăng tốc việc liệt kê tất cả các hành trình</w:t>
+      </w:r>
+    </w:p>
+    <w:p>
+      <w:pPr>
+        <w:rPr>
+          <w:lang w:val="vi-VN"/>
+        </w:rPr>
+      </w:pPr>
+    </w:p>
+    <w:p>
+      <w:pPr>
+        <w:rPr>
+          <w:lang w:val="vi-VN"/>
+        </w:rPr>
+      </w:pPr>
+      <w:r>
+        <w:rPr>
+          <w:lang w:val="vi-VN"/>
+        </w:rPr>
+        <w:t>Câu 15</w:t>
+      </w:r>
+    </w:p>
+    <w:p>
+      <w:pPr>
+        <w:rPr>
+          <w:lang w:val="vi-VN"/>
+        </w:rPr>
+      </w:pPr>
+      <w:r>
+        <w:rPr>
+          <w:lang w:val="vi-VN"/>
+        </w:rPr>
+        <w:t>Trong cây tìm kiếm của bài toán TSP:</w:t>
+      </w:r>
+    </w:p>
+    <w:p>
+      <w:pPr>
+        <w:rPr>
+          <w:lang w:val="vi-VN"/>
+        </w:rPr>
+      </w:pPr>
+      <w:r>
+        <w:rPr>
+          <w:lang w:val="vi-VN"/>
+        </w:rPr>
+        <w:t>(Chọn 2 phương án đúng)</w:t>
+      </w:r>
+    </w:p>
+    <w:p>
+      <w:pPr>
+        <w:rPr>
+          <w:lang w:val="vi-VN"/>
+        </w:rPr>
+      </w:pPr>
+      <w:r>
+        <w:rPr>
+          <w:highlight w:val="green"/>
+          <w:lang w:val="vi-VN"/>
+        </w:rPr>
+        <w:t>A. Mỗi nút biểu diễn một hành trình tạm thời</w:t>
+      </w:r>
+    </w:p>
+    <w:p>
+      <w:pPr>
+        <w:rPr>
+          <w:lang w:val="vi-VN"/>
+        </w:rPr>
+      </w:pPr>
+      <w:r>
+        <w:rPr>
+          <w:lang w:val="vi-VN"/>
+        </w:rPr>
+        <w:t>B. Cần xây toàn bộ cây trước khi chọn hành trình tối ưu</w:t>
+      </w:r>
+    </w:p>
+    <w:p>
+      <w:pPr>
+        <w:rPr>
+          <w:lang w:val="vi-VN"/>
+        </w:rPr>
+      </w:pPr>
+      <w:r>
+        <w:rPr>
+          <w:lang w:val="vi-VN"/>
+        </w:rPr>
+        <w:t>C. Cận dưới càng lớn thì phương án càng tốt</w:t>
+      </w:r>
+    </w:p>
+    <w:p>
+      <w:pPr>
+        <w:rPr>
+          <w:lang w:val="vi-VN"/>
+        </w:rPr>
+      </w:pPr>
+      <w:r>
+        <w:rPr>
+          <w:highlight w:val="green"/>
+          <w:lang w:val="vi-VN"/>
+        </w:rPr>
+        <w:t>D. Nhánh cận giúp rút ngắn số tổ hợp phải xét</w:t>
+      </w:r>
+    </w:p>
+    <w:p>
+      <w:pPr>
+        <w:rPr>
+          <w:lang w:val="vi-VN"/>
+        </w:rPr>
+      </w:pPr>
+    </w:p>
+    <w:p>
+      <w:pPr>
+        <w:rPr>
+          <w:lang w:val="vi-VN"/>
+        </w:rPr>
+      </w:pPr>
+      <w:r>
+        <w:rPr>
+          <w:lang w:val="vi-VN"/>
+        </w:rPr>
+        <w:t>ID: 11</w:t>
+      </w:r>
+    </w:p>
+    <w:p>
+      <w:pPr>
+        <w:rPr>
+          <w:lang w:val="vi-VN"/>
+        </w:rPr>
+      </w:pPr>
+      <w:r>
+        <w:rPr>
+          <w:lang w:val="vi-VN"/>
+        </w:rPr>
+        <w:t>Câu 11: Các bước chính của kỹ thuật quay lui gồm (Chọn 2 phương án đúng)</w:t>
+      </w:r>
+    </w:p>
+    <w:p>
+      <w:pPr>
+        <w:rPr>
+          <w:lang w:val="vi-VN"/>
+        </w:rPr>
+      </w:pPr>
+      <w:r>
+        <w:rPr>
+          <w:highlight w:val="yellow"/>
+          <w:lang w:val="vi-VN"/>
+        </w:rPr>
+        <w:t>A. Chấp nhận giá trị nếu thoả điều kiện</w:t>
+      </w:r>
+    </w:p>
+    <w:p>
+      <w:pPr>
+        <w:rPr>
+          <w:lang w:val="vi-VN"/>
+        </w:rPr>
+      </w:pPr>
+      <w:r>
+        <w:rPr>
+          <w:lang w:val="vi-VN"/>
+        </w:rPr>
+        <w:t>B. Duyệt ngẫu nhiên các giá trị</w:t>
+      </w:r>
+    </w:p>
+    <w:p>
+      <w:pPr>
+        <w:rPr>
+          <w:lang w:val="vi-VN"/>
+        </w:rPr>
+      </w:pPr>
+      <w:r>
+        <w:rPr>
+          <w:lang w:val="vi-VN"/>
+        </w:rPr>
+        <w:t>C. Loại trừ tất cả các giá trị nhỏ hơn</w:t>
+      </w:r>
+    </w:p>
+    <w:p>
+      <w:pPr>
+        <w:rPr>
+          <w:lang w:val="vi-VN"/>
+        </w:rPr>
+      </w:pPr>
+      <w:r>
+        <w:rPr>
+          <w:highlight w:val="yellow"/>
+          <w:lang w:val="vi-VN"/>
+        </w:rPr>
+        <w:t>D. Đưa ra tập đề cử cho xi</w:t>
+      </w:r>
+    </w:p>
+    <w:p>
+      <w:pPr>
+        <w:rPr>
+          <w:lang w:val="vi-VN"/>
+        </w:rPr>
+      </w:pPr>
+    </w:p>
+    <w:p>
+      <w:pPr>
+        <w:rPr>
+          <w:lang w:val="vi-VN"/>
+        </w:rPr>
+      </w:pPr>
+    </w:p>
+    <w:p>
+      <w:pPr>
+        <w:rPr>
+          <w:lang w:val="vi-VN"/>
+        </w:rPr>
+      </w:pPr>
+    </w:p>
+    <w:p>
+      <w:pPr>
+        <w:rPr>
+          <w:lang w:val="vi-VN"/>
+        </w:rPr>
+      </w:pPr>
+      <w:r>
+        <w:rPr>
+          <w:lang w:val="vi-VN"/>
+        </w:rPr>
+        <w:lastRenderedPageBreak/>
+        <w:t>ID: 12</w:t>
+      </w:r>
+    </w:p>
+    <w:p>
+      <w:pPr>
+        <w:rPr>
+          <w:lang w:val="vi-VN"/>
+        </w:rPr>
+      </w:pPr>
+      <w:r>
+        <w:rPr>
+          <w:lang w:val="vi-VN"/>
+        </w:rPr>
+        <w:t>Câu 12: Hàm đánh giá g(x) trong nhánh cận có vai trò gì? (Chọn 2 phương án đúng)</w:t>
+      </w:r>
+    </w:p>
+    <w:p>
+      <w:pPr>
+        <w:rPr>
+          <w:lang w:val="vi-VN"/>
+        </w:rPr>
+      </w:pPr>
+      <w:r>
+        <w:rPr>
+          <w:lang w:val="vi-VN"/>
+        </w:rPr>
+        <w:t>A. Hỗ trợ sắp xếp thứ tự mở rộng nhánh</w:t>
+      </w:r>
+    </w:p>
+    <w:p>
+      <w:pPr>
+        <w:rPr>
+          <w:lang w:val="vi-VN"/>
+        </w:rPr>
+      </w:pPr>
+      <w:r>
+        <w:rPr>
+          <w:lang w:val="vi-VN"/>
+        </w:rPr>
+        <w:t>B. Không cần liên quan đến hàm mục tiêu</w:t>
+      </w:r>
+    </w:p>
+    <w:p>
+      <w:pPr>
+        <w:rPr>
+          <w:lang w:val="vi-VN"/>
+        </w:rPr>
+      </w:pPr>
+      <w:r>
+        <w:rPr>
+          <w:highlight w:val="yellow"/>
+          <w:lang w:val="vi-VN"/>
+        </w:rPr>
+        <w:t>C. Để xác định hàm mục tiêu</w:t>
+      </w:r>
+    </w:p>
+    <w:p>
+      <w:pPr>
+        <w:rPr>
+          <w:lang w:val="vi-VN"/>
+        </w:rPr>
+      </w:pPr>
+      <w:r>
+        <w:rPr>
+          <w:highlight w:val="yellow"/>
+          <w:lang w:val="vi-VN"/>
+        </w:rPr>
+        <w:t>D. Giúp xác định nhánh nào có khả năng chứa lời giải tốt</w:t>
+      </w:r>
+    </w:p>
+    <w:p>
+      <w:pPr>
+        <w:rPr>
+          <w:lang w:val="vi-VN"/>
+        </w:rPr>
+      </w:pPr>
+    </w:p>
+    <w:p>
+      <w:pPr>
+        <w:rPr>
+          <w:lang w:val="vi-VN"/>
+        </w:rPr>
+      </w:pPr>
+      <w:r>
+        <w:rPr>
+          <w:lang w:val="vi-VN"/>
+        </w:rPr>
+        <w:t>ID: 13</w:t>
+      </w:r>
+    </w:p>
+    <w:p>
+      <w:pPr>
+        <w:rPr>
+          <w:lang w:val="vi-VN"/>
+        </w:rPr>
+      </w:pPr>
+      <w:r>
+        <w:rPr>
+          <w:lang w:val="vi-VN"/>
+        </w:rPr>
+        <w:t>Câu 13: Để liệt kê dãy nhị phân độ dài n bằng quay lui, ta cần (Chọn 2 phương án đúng)</w:t>
+      </w:r>
+    </w:p>
+    <w:p>
+      <w:pPr>
+        <w:rPr>
+          <w:lang w:val="vi-VN"/>
+        </w:rPr>
+      </w:pPr>
+      <w:r>
+        <w:rPr>
+          <w:highlight w:val="yellow"/>
+          <w:lang w:val="vi-VN"/>
+        </w:rPr>
+        <w:t>A. Tập đề cử là {0,1}</w:t>
+      </w:r>
+    </w:p>
+    <w:p>
+      <w:pPr>
+        <w:rPr>
+          <w:lang w:val="vi-VN"/>
+        </w:rPr>
+      </w:pPr>
+      <w:r>
+        <w:rPr>
+          <w:highlight w:val="yellow"/>
+          <w:lang w:val="vi-VN"/>
+        </w:rPr>
+        <w:t>B. Duyệt tất cả các tổ hợp dãy nhị phân</w:t>
+      </w:r>
+    </w:p>
+    <w:p>
+      <w:pPr>
+        <w:rPr>
+          <w:lang w:val="vi-VN"/>
+        </w:rPr>
+      </w:pPr>
+      <w:r>
+        <w:rPr>
+          <w:lang w:val="vi-VN"/>
+        </w:rPr>
+        <w:t>C. Sử dụng mảng đánh dấu giá trị đã chọn</w:t>
+      </w:r>
+    </w:p>
+    <w:p>
+      <w:pPr>
+        <w:rPr>
+          <w:lang w:val="vi-VN"/>
+        </w:rPr>
+      </w:pPr>
+      <w:r>
+        <w:rPr>
+          <w:lang w:val="vi-VN"/>
+        </w:rPr>
+        <w:t>D. Áp dụng cấu trúc cây tìm kiếm tuyến tính</w:t>
+      </w:r>
+    </w:p>
+    <w:p>
+      <w:pPr>
+        <w:rPr>
+          <w:lang w:val="vi-VN"/>
+        </w:rPr>
+      </w:pPr>
+    </w:p>
+    <w:p>
+      <w:pPr>
+        <w:rPr>
+          <w:lang w:val="vi-VN"/>
+        </w:rPr>
+      </w:pPr>
+      <w:r>
+        <w:rPr>
+          <w:lang w:val="vi-VN"/>
+        </w:rPr>
+        <w:t>ID: 14</w:t>
+      </w:r>
+    </w:p>
+    <w:p>
+      <w:pPr>
+        <w:rPr>
+          <w:lang w:val="vi-VN"/>
+        </w:rPr>
+      </w:pPr>
+      <w:r>
+        <w:rPr>
+          <w:lang w:val="vi-VN"/>
+        </w:rPr>
+        <w:t>Câu 14: Kỹ thuật quay lui khi liệt kê hoán vị cần sử dụng (Chọn 2 phương án đúng)</w:t>
+      </w:r>
+    </w:p>
+    <w:p>
+      <w:pPr>
+        <w:rPr>
+          <w:lang w:val="vi-VN"/>
+        </w:rPr>
+      </w:pPr>
+      <w:r>
+        <w:rPr>
+          <w:highlight w:val="yellow"/>
+          <w:lang w:val="vi-VN"/>
+        </w:rPr>
+        <w:t>A. Mảng logic để đánh dấu phần tử đã chọn</w:t>
+      </w:r>
+    </w:p>
+    <w:p>
+      <w:pPr>
+        <w:rPr>
+          <w:lang w:val="vi-VN"/>
+        </w:rPr>
+      </w:pPr>
+      <w:r>
+        <w:rPr>
+          <w:lang w:val="vi-VN"/>
+        </w:rPr>
+        <w:t>B. Thuật toán vét cạn toàn phần</w:t>
+      </w:r>
+    </w:p>
+    <w:p>
+      <w:pPr>
+        <w:rPr>
+          <w:lang w:val="vi-VN"/>
+        </w:rPr>
+      </w:pPr>
+      <w:r>
+        <w:rPr>
+          <w:highlight w:val="yellow"/>
+          <w:lang w:val="vi-VN"/>
+        </w:rPr>
+        <w:t>C. Duyệt các chỉ số từ 0 đến n-1</w:t>
+      </w:r>
+    </w:p>
+    <w:p>
+      <w:pPr>
+        <w:rPr>
+          <w:lang w:val="vi-VN"/>
+        </w:rPr>
+      </w:pPr>
+      <w:r>
+        <w:rPr>
+          <w:lang w:val="vi-VN"/>
+        </w:rPr>
+        <w:t>D. Thay thế đệ quy bằng vòng lặp</w:t>
+      </w:r>
+    </w:p>
+    <w:p>
+      <w:pPr>
+        <w:rPr>
+          <w:lang w:val="vi-VN"/>
+        </w:rPr>
+      </w:pPr>
+      <w:r>
+        <w:rPr>
+          <w:lang w:val="vi-VN"/>
+        </w:rPr>
+        <w:t>ID: 15</w:t>
+      </w:r>
+    </w:p>
+    <w:p>
+      <w:pPr>
+        <w:rPr>
+          <w:lang w:val="vi-VN"/>
+        </w:rPr>
+      </w:pPr>
+      <w:r>
+        <w:rPr>
+          <w:lang w:val="vi-VN"/>
+        </w:rPr>
+        <w:t>Câu 15: Trong cây tìm kiếm của bài toán TSP (Chọn 2 phương án đúng)</w:t>
+      </w:r>
+    </w:p>
+    <w:p>
+      <w:pPr>
+        <w:rPr>
+          <w:lang w:val="vi-VN"/>
+        </w:rPr>
+      </w:pPr>
+      <w:r>
+        <w:rPr>
+          <w:lang w:val="vi-VN"/>
+        </w:rPr>
+        <w:t>A. Cần xây toàn bộ cây trước khi chọn hành trình tối ưu</w:t>
+      </w:r>
+    </w:p>
+    <w:p>
+      <w:pPr>
+        <w:rPr>
+          <w:lang w:val="vi-VN"/>
+        </w:rPr>
+      </w:pPr>
+      <w:r>
+        <w:rPr>
+          <w:highlight w:val="yellow"/>
+          <w:lang w:val="vi-VN"/>
+        </w:rPr>
+        <w:t>B. Mỗi nút biểu diễn một hành trình tạm thời</w:t>
+      </w:r>
+    </w:p>
+    <w:p>
+      <w:pPr>
+        <w:rPr>
+          <w:lang w:val="vi-VN"/>
+        </w:rPr>
+      </w:pPr>
+      <w:r>
+        <w:rPr>
+          <w:lang w:val="vi-VN"/>
+        </w:rPr>
+        <w:t>C. Cận dưới càng lớn thì phương án càng tốt</w:t>
+      </w:r>
+    </w:p>
+    <w:p>
+      <w:pPr>
+        <w:rPr>
+          <w:lang w:val="vi-VN"/>
+        </w:rPr>
+      </w:pPr>
+      <w:r>
+        <w:rPr>
+          <w:highlight w:val="yellow"/>
+          <w:lang w:val="vi-VN"/>
+        </w:rPr>
+        <w:t>D. Nhánh cận giúp rút ngắn số tổ hợp phải xét</w:t>
       </w:r>
     </w:p>
     <w:sectPr>
@@ -40280,6 +41132,7 @@
   <w:style w:type="character" w:default="1" w:styleId="DefaultParagraphFont">
     <w:name w:val="Default Paragraph Font"/>
     <w:uiPriority w:val="1"/>
+    <w:semiHidden/>
     <w:unhideWhenUsed/>
   </w:style>
   <w:style w:type="table" w:default="1" w:styleId="TableNormal">

</xml_diff>